<commit_message>
Modify part2 doc & remove part2 exe
</commit_message>
<xml_diff>
--- a/Part2/doc/实验报告.docx
+++ b/Part2/doc/实验报告.docx
@@ -11,6 +11,8 @@
           <w:szCs w:val="32"/>
         </w:rPr>
       </w:pPr>
+      <w:bookmarkStart w:id="0" w:name="_GoBack"/>
+      <w:bookmarkEnd w:id="0"/>
       <w:r>
         <w:rPr>
           <w:rFonts w:ascii="黑体" w:eastAsia="黑体" w:hAnsi="黑体" w:hint="eastAsia"/>
@@ -1976,25 +1978,77 @@
           <w:rFonts w:hint="eastAsia"/>
           <w:u w:val="single"/>
         </w:rPr>
-        <w:t>倒排文档的建立</w:t>
-      </w:r>
-      <w:r>
-        <w:rPr>
-          <w:rFonts w:hint="eastAsia"/>
-        </w:rPr>
-        <w:t>：从数据库中读取电影文件，解析</w:t>
-      </w:r>
-      <w:r>
-        <w:rPr>
-          <w:rFonts w:hint="eastAsia"/>
-        </w:rPr>
-        <w:t>信息并</w:t>
-      </w:r>
-      <w:r>
-        <w:rPr>
-          <w:rFonts w:hint="eastAsia"/>
-        </w:rPr>
-        <w:t>分词（并将结果输出至数据库，以便下次直接读取）。</w:t>
+        <w:t>建立</w:t>
+      </w:r>
+      <w:r>
+        <w:rPr>
+          <w:rFonts w:hint="eastAsia"/>
+          <w:u w:val="single"/>
+        </w:rPr>
+        <w:t>倒排文档</w:t>
+      </w:r>
+      <w:r>
+        <w:rPr>
+          <w:rFonts w:hint="eastAsia"/>
+        </w:rPr>
+        <w:t>：读取电影文件，解析</w:t>
+      </w:r>
+      <w:r>
+        <w:rPr>
+          <w:rFonts w:hint="eastAsia"/>
+        </w:rPr>
+        <w:t>信息</w:t>
+      </w:r>
+      <w:r>
+        <w:rPr>
+          <w:rFonts w:hint="eastAsia"/>
+        </w:rPr>
+        <w:t>，</w:t>
+      </w:r>
+      <w:r>
+        <w:rPr>
+          <w:rFonts w:hint="eastAsia"/>
+        </w:rPr>
+        <w:t>并</w:t>
+      </w:r>
+      <w:r>
+        <w:rPr>
+          <w:rFonts w:hint="eastAsia"/>
+        </w:rPr>
+        <w:t>将</w:t>
+      </w:r>
+      <w:r>
+        <w:rPr>
+          <w:rFonts w:hint="eastAsia"/>
+          <w:u w:val="single"/>
+        </w:rPr>
+        <w:t>电影名和</w:t>
+      </w:r>
+      <w:r>
+        <w:rPr>
+          <w:rFonts w:hint="eastAsia"/>
+          <w:u w:val="single"/>
+        </w:rPr>
+        <w:t>剧情</w:t>
+      </w:r>
+      <w:r>
+        <w:rPr>
+          <w:rFonts w:hint="eastAsia"/>
+          <w:u w:val="single"/>
+        </w:rPr>
+        <w:t>简介</w:t>
+      </w:r>
+      <w:r>
+        <w:rPr>
+          <w:rFonts w:hint="eastAsia"/>
+        </w:rPr>
+        <w:t>分词（</w:t>
+      </w:r>
+      <w:r>
+        <w:rPr>
+          <w:rFonts w:hint="eastAsia"/>
+        </w:rPr>
+        <w:t>结果输出至数据库，以便下次直接读取）。</w:t>
       </w:r>
       <w:r>
         <w:rPr>
@@ -2018,7 +2072,7 @@
         <w:rPr>
           <w:rFonts w:hint="eastAsia"/>
         </w:rPr>
-        <w:t>快速地</w:t>
+        <w:t>快速</w:t>
       </w:r>
       <w:r>
         <w:rPr>
@@ -2042,19 +2096,13 @@
         <w:rPr>
           <w:rFonts w:hint="eastAsia"/>
         </w:rPr>
-        <w:t>中，</w:t>
-      </w:r>
-      <w:r>
-        <w:rPr>
-          <w:rFonts w:hint="eastAsia"/>
-        </w:rPr>
-        <w:t>维护</w:t>
-      </w:r>
-      <w:r>
-        <w:rPr>
-          <w:rFonts w:hint="eastAsia"/>
-        </w:rPr>
-        <w:t>文档链表中单词的出现次数。</w:t>
+        <w:t>中</w:t>
+      </w:r>
+      <w:r>
+        <w:rPr>
+          <w:rFonts w:hint="eastAsia"/>
+        </w:rPr>
+        <w:t>。</w:t>
       </w:r>
     </w:p>
     <w:p>
@@ -2244,18 +2292,7 @@
               <w:sz w:val="21"/>
               <w:szCs w:val="21"/>
             </w:rPr>
-            <m:t>电影</m:t>
-          </m:r>
-          <m:r>
-            <m:rPr>
-              <m:sty m:val="p"/>
-            </m:rPr>
-            <w:rPr>
-              <w:rFonts w:ascii="Cambria Math" w:hAnsi="Cambria Math" w:hint="eastAsia"/>
-              <w:sz w:val="21"/>
-              <w:szCs w:val="21"/>
-            </w:rPr>
-            <m:t>类型</m:t>
+            <m:t>电影类型</m:t>
           </m:r>
           <m:r>
             <m:rPr>
@@ -3805,7 +3842,20 @@
         <w:rPr>
           <w:rFonts w:hint="eastAsia"/>
         </w:rPr>
-        <w:t>电影标签页：点击推荐的电影可跳转至对应的电影标签页。</w:t>
+        <w:t>电影标签页：点击</w:t>
+      </w:r>
+      <w:r>
+        <w:rPr>
+          <w:rFonts w:hint="eastAsia"/>
+          <w:u w:val="single"/>
+        </w:rPr>
+        <w:t>推荐的电影</w:t>
+      </w:r>
+      <w:r>
+        <w:rPr>
+          <w:rFonts w:hint="eastAsia"/>
+        </w:rPr>
+        <w:t>可跳转至对应的电影标签页。</w:t>
       </w:r>
     </w:p>
     <w:p>
@@ -3838,7 +3888,7 @@
                     <a:blip r:embed="rId6" cstate="print">
                       <a:extLst>
                         <a:ext uri="{28A0092B-C50C-407E-A947-70E740481C1C}">
-                          <a14:useLocalDpi xmlns:a14="http://schemas.microsoft.com/office/drawing/2010/main" val="0"/>
+                          <a14:useLocalDpi xmlns:a14="http://schemas.microsoft.com/office/drawing/2010/main"/>
                         </a:ext>
                       </a:extLst>
                     </a:blip>
@@ -4284,7 +4334,13 @@
                     <pic:cNvPicPr/>
                   </pic:nvPicPr>
                   <pic:blipFill>
-                    <a:blip r:embed="rId7"/>
+                    <a:blip r:embed="rId7" cstate="hqprint">
+                      <a:extLst>
+                        <a:ext uri="{28A0092B-C50C-407E-A947-70E740481C1C}">
+                          <a14:useLocalDpi xmlns:a14="http://schemas.microsoft.com/office/drawing/2010/main"/>
+                        </a:ext>
+                      </a:extLst>
+                    </a:blip>
                     <a:stretch>
                       <a:fillRect/>
                     </a:stretch>
@@ -4516,7 +4572,13 @@
                     <pic:cNvPicPr/>
                   </pic:nvPicPr>
                   <pic:blipFill>
-                    <a:blip r:embed="rId8"/>
+                    <a:blip r:embed="rId8" cstate="hqprint">
+                      <a:extLst>
+                        <a:ext uri="{28A0092B-C50C-407E-A947-70E740481C1C}">
+                          <a14:useLocalDpi xmlns:a14="http://schemas.microsoft.com/office/drawing/2010/main"/>
+                        </a:ext>
+                      </a:extLst>
+                    </a:blip>
                     <a:stretch>
                       <a:fillRect/>
                     </a:stretch>
@@ -6467,8 +6529,6 @@
         </w:rPr>
         <w:t>语言</w:t>
       </w:r>
-      <w:bookmarkStart w:id="0" w:name="_GoBack"/>
-      <w:bookmarkEnd w:id="0"/>
       <w:r>
         <w:rPr>
           <w:rFonts w:hint="eastAsia"/>
@@ -9499,7 +9559,7 @@
 </file>
 
 <file path=customXml/itemProps1.xml><?xml version="1.0" encoding="utf-8"?>
-<ds:datastoreItem xmlns:ds="http://schemas.openxmlformats.org/officeDocument/2006/customXml" ds:itemID="{2D411834-4375-484E-8FDC-1275965CD3CB}">
+<ds:datastoreItem xmlns:ds="http://schemas.openxmlformats.org/officeDocument/2006/customXml" ds:itemID="{8C8610AA-5B15-4C4C-9DB0-E00ED040CA5F}">
   <ds:schemaRefs>
     <ds:schemaRef ds:uri="http://schemas.openxmlformats.org/officeDocument/2006/bibliography"/>
   </ds:schemaRefs>

</xml_diff>